<commit_message>
Learned how to create PowerPoint files with Python Data
</commit_message>
<xml_diff>
--- a/project_charter.docx
+++ b/project_charter.docx
@@ -7,7 +7,7 @@
         <w:pStyle w:val="BodyText"/>
       </w:pPr>
       <w:r>
-        <w:t>Project Charter: StockInvest Pro</w:t>
+        <w:t>Project Charter: HealthTrack Pro</w:t>
       </w:r>
     </w:p>
     <w:p>
@@ -35,7 +35,9 @@
       <w:r>
         <w:t>1. Project Title:</w:t>
         <w:br/>
-        <w:t>StockInvest Pro - A comprehensive app designed to educate users on investing in stocks, offering tools for analysis, strategy development, and portfolio management.</w:t>
+        <w:t>- Title: HealthTrack Pro - A Health Management Solution</w:t>
+        <w:br/>
+        <w:t>Subtitle: Empowering Achievers Through Smart Health Tracking</w:t>
       </w:r>
     </w:p>
     <w:p>
@@ -63,21 +65,17 @@
       <w:r>
         <w:t>2. Project Manager &amp; Team:</w:t>
         <w:br/>
-        <w:t>- Project Manager (PMO Lead): Sarah Johnson</w:t>
+        <w:t>- Manager: John Doe, CTO of HealthTech Solutions</w:t>
         <w:br/>
-        <w:t xml:space="preserve">  - Oversees project planning, execution, and completion.</w:t>
+        <w:t>- Team Members:</w:t>
         <w:br/>
-        <w:t>- Key Team Members:</w:t>
+        <w:t xml:space="preserve">  - Jane Smith, Product Manager</w:t>
         <w:br/>
-        <w:t xml:space="preserve">  - John Smith – Backend Development</w:t>
+        <w:t xml:space="preserve">  - Emily Johnson, UX Designer</w:t>
         <w:br/>
-        <w:t xml:space="preserve">  - Emily Davis – Frontend Development</w:t>
+        <w:t xml:space="preserve">  - Michael Brown, Backend Developer</w:t>
         <w:br/>
-        <w:t xml:space="preserve">  - Michael Brown – Data Analysis</w:t>
-        <w:br/>
-        <w:t xml:space="preserve">  - Olivia Wilson – Marketing Strategy</w:t>
-        <w:br/>
-        <w:t xml:space="preserve">  - David Clark – User Experience (UX) Design</w:t>
+        <w:t xml:space="preserve">  - Sarah Lee, Frontend Developer</w:t>
       </w:r>
     </w:p>
     <w:p>
@@ -105,7 +103,7 @@
       <w:r>
         <w:t>3. Project Objective:</w:t>
         <w:br/>
-        <w:t>To provide users with a user-friendly platform that educates and empowers them to make informed decisions in stock investing through interactive tools, tutorials, and analytics.</w:t>
+        <w:t>To create an all-in-one health management app that simplifies tracking of diet, exercise, and sleep to help users achieve their health goals effectively.</w:t>
       </w:r>
     </w:p>
     <w:p>
@@ -133,21 +131,19 @@
       <w:r>
         <w:t>4. Deliverables:</w:t>
         <w:br/>
-        <w:t>- Mobile App: Features include real-time market data, investment calculators, expert consultations, and portfolio tracking.</w:t>
+        <w:t>- Mobile App: User-friendly interface with tracking features.</w:t>
         <w:br/>
-        <w:t>- Online Platform: Accessible from any browser with additional resources like webinars and research tools.</w:t>
+        <w:t>- Web Platform: Accessible dashboard for data analysis.</w:t>
         <w:br/>
-        <w:t>- Educational Tutorials: Video courses on stock basics, technical analysis, and risk management.</w:t>
+        <w:t>- Dashboard: Real-time stats on food, exercise, and sleep.</w:t>
         <w:br/>
-        <w:t>- Investment Reports: Daily, weekly, and monthly market insights reports.</w:t>
+        <w:t>- Reports: Customizable reports for insights.</w:t>
         <w:br/>
-        <w:t>- Support Services: 24/7 customer support via chat and phone.</w:t>
+        <w:t>- Support Tools: Built-in calculator and goal tracker.</w:t>
         <w:br/>
-        <w:t>- Comprehensive Documentation: User guide, developer reference, and API documentation.</w:t>
+        <w:t>- Training Materials: Tutorials for user guidance.</w:t>
         <w:br/>
-        <w:t>- Marketing Materials: Brochures, press releases, and promotional content for app launch.</w:t>
-        <w:br/>
-        <w:t>- Customer Support Team: Dedicated individuals to assist users post-launch.</w:t>
+        <w:t>- Feedback Loop: Feature request system with implementation tracking.</w:t>
       </w:r>
     </w:p>
     <w:p>
@@ -188,38 +184,49 @@
         <w:tblLook w:firstColumn="1" w:firstRow="1" w:lastColumn="0" w:lastRow="0" w:noHBand="0" w:noVBand="1" w:val="04A0"/>
       </w:tblPr>
       <w:tblGrid>
-        <w:gridCol w:w="2880"/>
-        <w:gridCol w:w="2880"/>
-        <w:gridCol w:w="2880"/>
+        <w:gridCol w:w="2160"/>
+        <w:gridCol w:w="2160"/>
+        <w:gridCol w:w="2160"/>
+        <w:gridCol w:w="2160"/>
       </w:tblGrid>
       <w:tr>
         <w:tc>
           <w:tcPr>
-            <w:tcW w:type="dxa" w:w="2880"/>
+            <w:tcW w:type="dxa" w:w="2160"/>
           </w:tcPr>
           <w:p>
             <w:r>
-              <w:t>Phase</w:t>
+              <w:t>Task</w:t>
             </w:r>
           </w:p>
         </w:tc>
         <w:tc>
           <w:tcPr>
-            <w:tcW w:type="dxa" w:w="2880"/>
+            <w:tcW w:type="dxa" w:w="2160"/>
           </w:tcPr>
           <w:p>
             <w:r>
-              <w:t>Timeline</w:t>
+              <w:t>Duration</w:t>
             </w:r>
           </w:p>
         </w:tc>
         <w:tc>
           <w:tcPr>
-            <w:tcW w:type="dxa" w:w="2880"/>
+            <w:tcW w:type="dxa" w:w="2160"/>
           </w:tcPr>
           <w:p>
             <w:r>
-              <w:t>Key Milestones</w:t>
+              <w:t>Milestones</w:t>
+            </w:r>
+          </w:p>
+        </w:tc>
+        <w:tc>
+          <w:tcPr>
+            <w:tcW w:type="dxa" w:w="2160"/>
+          </w:tcPr>
+          <w:p>
+            <w:r>
+              <w:t>Percentage Complete</w:t>
             </w:r>
           </w:p>
         </w:tc>
@@ -227,31 +234,41 @@
       <w:tr>
         <w:tc>
           <w:tcPr>
-            <w:tcW w:type="dxa" w:w="2880"/>
+            <w:tcW w:type="dxa" w:w="2160"/>
           </w:tcPr>
           <w:p>
             <w:r>
-              <w:t>Requirements &amp; Design</w:t>
+              <w:t>Requirements Gathering</w:t>
             </w:r>
           </w:p>
         </w:tc>
         <w:tc>
           <w:tcPr>
-            <w:tcW w:type="dxa" w:w="2880"/>
+            <w:tcW w:type="dxa" w:w="2160"/>
           </w:tcPr>
           <w:p>
             <w:r>
-              <w:t>Month 1</w:t>
+              <w:t>2 weeks</w:t>
             </w:r>
           </w:p>
         </w:tc>
         <w:tc>
           <w:tcPr>
-            <w:tcW w:type="dxa" w:w="2880"/>
+            <w:tcW w:type="dxa" w:w="2160"/>
           </w:tcPr>
           <w:p>
             <w:r>
-              <w:t>Define requirements, wireframes approved by stakeholders.</w:t>
+              <w:t>User Feedback Collected</w:t>
+            </w:r>
+          </w:p>
+        </w:tc>
+        <w:tc>
+          <w:tcPr>
+            <w:tcW w:type="dxa" w:w="2160"/>
+          </w:tcPr>
+          <w:p>
+            <w:r>
+              <w:t>10%</w:t>
             </w:r>
           </w:p>
         </w:tc>
@@ -259,31 +276,41 @@
       <w:tr>
         <w:tc>
           <w:tcPr>
-            <w:tcW w:type="dxa" w:w="2880"/>
+            <w:tcW w:type="dxa" w:w="2160"/>
           </w:tcPr>
           <w:p>
             <w:r>
-              <w:t>Development</w:t>
+              <w:t>Backend Development</w:t>
             </w:r>
           </w:p>
         </w:tc>
         <w:tc>
           <w:tcPr>
-            <w:tcW w:type="dxa" w:w="2880"/>
+            <w:tcW w:type="dxa" w:w="2160"/>
           </w:tcPr>
           <w:p>
             <w:r>
-              <w:t>Months 2-4</w:t>
+              <w:t>4 weeks</w:t>
             </w:r>
           </w:p>
         </w:tc>
         <w:tc>
           <w:tcPr>
-            <w:tcW w:type="dxa" w:w="2880"/>
+            <w:tcW w:type="dxa" w:w="2160"/>
           </w:tcPr>
           <w:p>
             <w:r>
-              <w:t>Develop mobile and web apps; integrate data sources.</w:t>
+              <w:t>Core Features Implemented</w:t>
+            </w:r>
+          </w:p>
+        </w:tc>
+        <w:tc>
+          <w:tcPr>
+            <w:tcW w:type="dxa" w:w="2160"/>
+          </w:tcPr>
+          <w:p>
+            <w:r>
+              <w:t>50%</w:t>
             </w:r>
           </w:p>
         </w:tc>
@@ -291,31 +318,41 @@
       <w:tr>
         <w:tc>
           <w:tcPr>
-            <w:tcW w:type="dxa" w:w="2880"/>
+            <w:tcW w:type="dxa" w:w="2160"/>
           </w:tcPr>
           <w:p>
             <w:r>
-              <w:t>Testing</w:t>
+              <w:t>Frontend Development</w:t>
             </w:r>
           </w:p>
         </w:tc>
         <w:tc>
           <w:tcPr>
-            <w:tcW w:type="dxa" w:w="2880"/>
+            <w:tcW w:type="dxa" w:w="2160"/>
           </w:tcPr>
           <w:p>
             <w:r>
-              <w:t>Month 5</w:t>
+              <w:t>6 weeks</w:t>
             </w:r>
           </w:p>
         </w:tc>
         <w:tc>
           <w:tcPr>
-            <w:tcW w:type="dxa" w:w="2880"/>
+            <w:tcW w:type="dxa" w:w="2160"/>
           </w:tcPr>
           <w:p>
             <w:r>
-              <w:t>Conduct user testing, fix bugs, ensure functionality.</w:t>
+              <w:t>UI/UX Completed</w:t>
+            </w:r>
+          </w:p>
+        </w:tc>
+        <w:tc>
+          <w:tcPr>
+            <w:tcW w:type="dxa" w:w="2160"/>
+          </w:tcPr>
+          <w:p>
+            <w:r>
+              <w:t>80%</w:t>
             </w:r>
           </w:p>
         </w:tc>
@@ -323,31 +360,41 @@
       <w:tr>
         <w:tc>
           <w:tcPr>
-            <w:tcW w:type="dxa" w:w="2880"/>
+            <w:tcW w:type="dxa" w:w="2160"/>
           </w:tcPr>
           <w:p>
             <w:r>
-              <w:t>Post-Launch Preparation</w:t>
+              <w:t>Feature Enhancement</w:t>
             </w:r>
           </w:p>
         </w:tc>
         <w:tc>
           <w:tcPr>
-            <w:tcW w:type="dxa" w:w="2880"/>
+            <w:tcW w:type="dxa" w:w="2160"/>
           </w:tcPr>
           <w:p>
             <w:r>
-              <w:t>Month 6</w:t>
+              <w:t>3 weeks</w:t>
             </w:r>
           </w:p>
         </w:tc>
         <w:tc>
           <w:tcPr>
-            <w:tcW w:type="dxa" w:w="2880"/>
+            <w:tcW w:type="dxa" w:w="2160"/>
           </w:tcPr>
           <w:p>
             <w:r>
-              <w:t>Finalize marketing materials, prepare launch strategy.</w:t>
+              <w:t>Additional Modules Added</w:t>
+            </w:r>
+          </w:p>
+        </w:tc>
+        <w:tc>
+          <w:tcPr>
+            <w:tcW w:type="dxa" w:w="2160"/>
+          </w:tcPr>
+          <w:p>
+            <w:r>
+              <w:t>100%</w:t>
             </w:r>
           </w:p>
         </w:tc>
@@ -355,31 +402,41 @@
       <w:tr>
         <w:tc>
           <w:tcPr>
-            <w:tcW w:type="dxa" w:w="2880"/>
+            <w:tcW w:type="dxa" w:w="2160"/>
           </w:tcPr>
           <w:p>
             <w:r>
-              <w:t>Launch</w:t>
+              <w:t>Testing &amp; QA</w:t>
             </w:r>
           </w:p>
         </w:tc>
         <w:tc>
           <w:tcPr>
-            <w:tcW w:type="dxa" w:w="2880"/>
+            <w:tcW w:type="dxa" w:w="2160"/>
           </w:tcPr>
           <w:p>
             <w:r>
-              <w:t>Month 7</w:t>
+              <w:t>2 weeks</w:t>
             </w:r>
           </w:p>
         </w:tc>
         <w:tc>
           <w:tcPr>
-            <w:tcW w:type="dxa" w:w="2880"/>
+            <w:tcW w:type="dxa" w:w="2160"/>
           </w:tcPr>
           <w:p>
             <w:r>
-              <w:t>Release app/web platform with initial marketing efforts.</w:t>
+              <w:t>All Functionalities Verified</w:t>
+            </w:r>
+          </w:p>
+        </w:tc>
+        <w:tc>
+          <w:tcPr>
+            <w:tcW w:type="dxa" w:w="2160"/>
+          </w:tcPr>
+          <w:p>
+            <w:r>
+              <w:t>100%</w:t>
             </w:r>
           </w:p>
         </w:tc>
@@ -387,7 +444,49 @@
       <w:tr>
         <w:tc>
           <w:tcPr>
-            <w:tcW w:type="dxa" w:w="2880"/>
+            <w:tcW w:type="dxa" w:w="2160"/>
+          </w:tcPr>
+          <w:p>
+            <w:r>
+              <w:t>Deployment</w:t>
+            </w:r>
+          </w:p>
+        </w:tc>
+        <w:tc>
+          <w:tcPr>
+            <w:tcW w:type="dxa" w:w="2160"/>
+          </w:tcPr>
+          <w:p>
+            <w:r>
+              <w:t>1 week</w:t>
+            </w:r>
+          </w:p>
+        </w:tc>
+        <w:tc>
+          <w:tcPr>
+            <w:tcW w:type="dxa" w:w="2160"/>
+          </w:tcPr>
+          <w:p>
+            <w:r>
+              <w:t>App Live on Store</w:t>
+            </w:r>
+          </w:p>
+        </w:tc>
+        <w:tc>
+          <w:tcPr>
+            <w:tcW w:type="dxa" w:w="2160"/>
+          </w:tcPr>
+          <w:p>
+            <w:r>
+              <w:t>100%</w:t>
+            </w:r>
+          </w:p>
+        </w:tc>
+      </w:tr>
+      <w:tr>
+        <w:tc>
+          <w:tcPr>
+            <w:tcW w:type="dxa" w:w="2160"/>
           </w:tcPr>
           <w:p>
             <w:r>
@@ -397,7 +496,7 @@
         </w:tc>
         <w:tc>
           <w:tcPr>
-            <w:tcW w:type="dxa" w:w="2880"/>
+            <w:tcW w:type="dxa" w:w="2160"/>
           </w:tcPr>
           <w:p>
             <w:r>
@@ -407,11 +506,21 @@
         </w:tc>
         <w:tc>
           <w:tcPr>
-            <w:tcW w:type="dxa" w:w="2880"/>
+            <w:tcW w:type="dxa" w:w="2160"/>
           </w:tcPr>
           <w:p>
             <w:r>
-              <w:t>Monitor usage, gather feedback for continuous improvement.</w:t>
+              <w:t>User Feedback Addressed</w:t>
+            </w:r>
+          </w:p>
+        </w:tc>
+        <w:tc>
+          <w:tcPr>
+            <w:tcW w:type="dxa" w:w="2160"/>
+          </w:tcPr>
+          <w:p>
+            <w:r>
+              <w:t>Ongoing</w:t>
             </w:r>
           </w:p>
         </w:tc>
@@ -441,91 +550,16 @@
       </w:pPr>
       <w:r>
         <w:t>6. Budget:</w:t>
-      </w:r>
-    </w:p>
-    <w:p>
-      <w:pPr>
-        <w:pStyle w:val="BodyText"/>
-      </w:pPr>
-    </w:p>
-    <w:p>
-      <w:pPr>
-        <w:pStyle w:val="ListBullet"/>
-      </w:pPr>
-      <w:r>
-        <w:t>Development:</w:t>
-      </w:r>
-    </w:p>
-    <w:p>
-      <w:pPr>
-        <w:pStyle w:val="ListBullet"/>
-      </w:pPr>
-      <w:r>
-        <w:t>$250,000 (15% of total budget)</w:t>
-      </w:r>
-    </w:p>
-    <w:p>
-      <w:pPr>
-        <w:pStyle w:val="ListBullet"/>
-      </w:pPr>
-      <w:r>
-        <w:t>Marketing:</w:t>
-      </w:r>
-    </w:p>
-    <w:p>
-      <w:pPr>
-        <w:pStyle w:val="ListBullet"/>
-      </w:pPr>
-      <w:r>
-        <w:t>$300,000 (20%)</w:t>
-      </w:r>
-    </w:p>
-    <w:p>
-      <w:pPr>
-        <w:pStyle w:val="ListBullet"/>
-      </w:pPr>
-      <w:r>
-        <w:t>Training &amp; Support:</w:t>
-      </w:r>
-    </w:p>
-    <w:p>
-      <w:pPr>
-        <w:pStyle w:val="ListBullet"/>
-      </w:pPr>
-      <w:r>
-        <w:t>$150,000 (10%)</w:t>
-      </w:r>
-    </w:p>
-    <w:p>
-      <w:pPr>
-        <w:pStyle w:val="ListBullet"/>
-      </w:pPr>
-      <w:r>
-        <w:t>Contingency:</w:t>
-      </w:r>
-    </w:p>
-    <w:p>
-      <w:pPr>
-        <w:pStyle w:val="ListBullet"/>
-      </w:pPr>
-      <w:r>
-        <w:t>$50,000 (3%)</w:t>
-      </w:r>
-    </w:p>
-    <w:p>
-      <w:pPr>
-        <w:pStyle w:val="ListBullet"/>
-      </w:pPr>
-      <w:r>
-        <w:t>Total:</w:t>
-      </w:r>
-    </w:p>
-    <w:p>
-      <w:pPr>
-        <w:pStyle w:val="ListBullet"/>
-      </w:pPr>
-      <w:r>
-        <w:t>$750,000</w:t>
+        <w:br/>
+        <w:t>- Development: $25,000 (Core app and backend)</w:t>
+        <w:br/>
+        <w:t>- Feature Enhancement: $15,000 (Additional features)</w:t>
+        <w:br/>
+        <w:t>- QA/Testing: $10,000</w:t>
+        <w:br/>
+        <w:t>- Marketing/Sales: $5,000</w:t>
+        <w:br/>
+        <w:t>- Total: $55,000</w:t>
       </w:r>
     </w:p>
     <w:p>
@@ -576,7 +610,7 @@
           </w:tcPr>
           <w:p>
             <w:r>
-              <w:t>Risk Factor</w:t>
+              <w:t>Risk</w:t>
             </w:r>
           </w:p>
         </w:tc>
@@ -598,7 +632,7 @@
           </w:tcPr>
           <w:p>
             <w:r>
-              <w:t>Market Volatility</w:t>
+              <w:t>User Adoption</w:t>
             </w:r>
           </w:p>
         </w:tc>
@@ -608,7 +642,7 @@
           </w:tcPr>
           <w:p>
             <w:r>
-              <w:t>Diversify investment options and offer varied risk levels.</w:t>
+              <w:t>Launch gradually to gauge interest.</w:t>
             </w:r>
           </w:p>
         </w:tc>
@@ -620,7 +654,7 @@
           </w:tcPr>
           <w:p>
             <w:r>
-              <w:t>User Engagement</w:t>
+              <w:t>Technical Challenges</w:t>
             </w:r>
           </w:p>
         </w:tc>
@@ -630,7 +664,7 @@
           </w:tcPr>
           <w:p>
             <w:r>
-              <w:t>Implement gamification elements to encourage regular usage.</w:t>
+              <w:t>Robust testing and fallback mechanisms.</w:t>
             </w:r>
           </w:p>
         </w:tc>
@@ -642,7 +676,7 @@
           </w:tcPr>
           <w:p>
             <w:r>
-              <w:t>Data Security</w:t>
+              <w:t>Data Privacy Concerns</w:t>
             </w:r>
           </w:p>
         </w:tc>
@@ -652,7 +686,7 @@
           </w:tcPr>
           <w:p>
             <w:r>
-              <w:t>Use industry-standard encryption; conduct regular security audits.</w:t>
+              <w:t>Compliance with regulations and user consent.</w:t>
             </w:r>
           </w:p>
         </w:tc>
@@ -664,7 +698,7 @@
           </w:tcPr>
           <w:p>
             <w:r>
-              <w:t>Competition</w:t>
+              <w:t>Market Competition</w:t>
             </w:r>
           </w:p>
         </w:tc>
@@ -674,7 +708,7 @@
           </w:tcPr>
           <w:p>
             <w:r>
-              <w:t>Differentiate with unique features like expert consultations and personalized plans.</w:t>
+              <w:t>Differentiate with unique features.</w:t>
             </w:r>
           </w:p>
         </w:tc>
@@ -686,7 +720,7 @@
           </w:tcPr>
           <w:p>
             <w:r>
-              <w:t>Technical Issues</w:t>
+              <w:t>Go-Live Issues</w:t>
             </w:r>
           </w:p>
         </w:tc>
@@ -696,7 +730,7 @@
           </w:tcPr>
           <w:p>
             <w:r>
-              <w:t>Rigorous testing, professional development support team.</w:t>
+              <w:t>Beta testing phase for smooth deployment.</w:t>
             </w:r>
           </w:p>
         </w:tc>
@@ -727,7 +761,13 @@
       <w:r>
         <w:t>8. Quality Assurance:</w:t>
         <w:br/>
-        <w:t>Implement automated testing tools, user feedback mechanisms, and continuous improvement processes to ensure high-quality deliverables.</w:t>
+        <w:t>- Automated Testing: Unit and integration tests.</w:t>
+        <w:br/>
+        <w:t>- Manual Testing: User feedback incorporated.</w:t>
+        <w:br/>
+        <w:t>- Audits: Regular system checks.</w:t>
+        <w:br/>
+        <w:t>- User Feedback: Continuous improvement based on user input.</w:t>
       </w:r>
     </w:p>
     <w:p>
@@ -761,44 +801,180 @@
         <w:pStyle w:val="BodyText"/>
       </w:pPr>
     </w:p>
+    <w:tbl>
+      <w:tblPr>
+        <w:tblStyle w:val="MediumShading1-Accent3"/>
+        <w:tblW w:type="auto" w:w="0"/>
+        <w:tblLook w:firstColumn="1" w:firstRow="1" w:lastColumn="0" w:lastRow="0" w:noHBand="0" w:noVBand="1" w:val="04A0"/>
+      </w:tblPr>
+      <w:tblGrid>
+        <w:gridCol w:w="2880"/>
+        <w:gridCol w:w="2880"/>
+        <w:gridCol w:w="2880"/>
+      </w:tblGrid>
+      <w:tr>
+        <w:tc>
+          <w:tcPr>
+            <w:tcW w:type="dxa" w:w="2880"/>
+          </w:tcPr>
+          <w:p>
+            <w:r>
+              <w:t>Approval Required</w:t>
+            </w:r>
+          </w:p>
+        </w:tc>
+        <w:tc>
+          <w:tcPr>
+            <w:tcW w:type="dxa" w:w="2880"/>
+          </w:tcPr>
+          <w:p>
+            <w:r>
+              <w:t>Persons Involved</w:t>
+            </w:r>
+          </w:p>
+        </w:tc>
+        <w:tc>
+          <w:tcPr>
+            <w:tcW w:type="dxa" w:w="2880"/>
+          </w:tcPr>
+          <w:p>
+            <w:r>
+              <w:t>Signature</w:t>
+            </w:r>
+          </w:p>
+        </w:tc>
+      </w:tr>
+      <w:tr>
+        <w:tc>
+          <w:tcPr>
+            <w:tcW w:type="dxa" w:w="2880"/>
+          </w:tcPr>
+          <w:p>
+            <w:r>
+              <w:t>Development Start</w:t>
+            </w:r>
+          </w:p>
+        </w:tc>
+        <w:tc>
+          <w:tcPr>
+            <w:tcW w:type="dxa" w:w="2880"/>
+          </w:tcPr>
+          <w:p>
+            <w:r>
+              <w:t>John Doe</w:t>
+            </w:r>
+          </w:p>
+        </w:tc>
+        <w:tc>
+          <w:tcPr>
+            <w:tcW w:type="dxa" w:w="2880"/>
+          </w:tcPr>
+          <w:p>
+            <w:r>
+              <w:t>✔️</w:t>
+            </w:r>
+          </w:p>
+        </w:tc>
+      </w:tr>
+      <w:tr>
+        <w:tc>
+          <w:tcPr>
+            <w:tcW w:type="dxa" w:w="2880"/>
+          </w:tcPr>
+          <w:p>
+            <w:r>
+              <w:t>Testing Begin</w:t>
+            </w:r>
+          </w:p>
+        </w:tc>
+        <w:tc>
+          <w:tcPr>
+            <w:tcW w:type="dxa" w:w="2880"/>
+          </w:tcPr>
+          <w:p>
+            <w:r>
+              <w:t>Jane Smith</w:t>
+            </w:r>
+          </w:p>
+        </w:tc>
+        <w:tc>
+          <w:tcPr>
+            <w:tcW w:type="dxa" w:w="2880"/>
+          </w:tcPr>
+          <w:p>
+            <w:r>
+              <w:t>✔️</w:t>
+            </w:r>
+          </w:p>
+        </w:tc>
+      </w:tr>
+      <w:tr>
+        <w:tc>
+          <w:tcPr>
+            <w:tcW w:type="dxa" w:w="2880"/>
+          </w:tcPr>
+          <w:p>
+            <w:r>
+              <w:t>Deployment Approve</w:t>
+            </w:r>
+          </w:p>
+        </w:tc>
+        <w:tc>
+          <w:tcPr>
+            <w:tcW w:type="dxa" w:w="2880"/>
+          </w:tcPr>
+          <w:p>
+            <w:r>
+              <w:t>Emily Johnson</w:t>
+            </w:r>
+          </w:p>
+        </w:tc>
+        <w:tc>
+          <w:tcPr>
+            <w:tcW w:type="dxa" w:w="2880"/>
+          </w:tcPr>
+          <w:p>
+            <w:r>
+              <w:t>✔️</w:t>
+            </w:r>
+          </w:p>
+        </w:tc>
+      </w:tr>
+    </w:tbl>
     <w:p>
       <w:pPr>
-        <w:pStyle w:val="ListBullet"/>
+        <w:pStyle w:val="BodyText"/>
+      </w:pPr>
+    </w:p>
+    <w:p>
+      <w:pPr>
+        <w:jc w:val="center"/>
       </w:pPr>
       <w:r>
-        <w:t>Stakeholder Approvals Needed:</w:t>
+        <w:t>________________________________________________________________________________</w:t>
       </w:r>
     </w:p>
     <w:p>
       <w:pPr>
-        <w:pStyle w:val="ListBullet2"/>
+        <w:pStyle w:val="BodyText"/>
       </w:pPr>
-      <w:r>
-        <w:t>CEO (Approve Budget Allocation)</w:t>
-      </w:r>
     </w:p>
     <w:p>
       <w:pPr>
-        <w:pStyle w:val="ListBullet2"/>
+        <w:pStyle w:val="BodyText"/>
       </w:pPr>
       <w:r>
-        <w:t>CTO (Approve Development Team)</w:t>
-      </w:r>
-    </w:p>
-    <w:p>
-      <w:pPr>
-        <w:pStyle w:val="ListBullet2"/>
-      </w:pPr>
-      <w:r>
-        <w:t>Legal Advisor (Approve Privacy Policy)</w:t>
-      </w:r>
-    </w:p>
-    <w:p>
-      <w:pPr>
-        <w:pStyle w:val="ListBullet2"/>
-      </w:pPr>
-      <w:r>
-        <w:t>Marketing Director (Approve Launch Strategy)</w:t>
+        <w:t>10. Success Criteria:</w:t>
+        <w:br/>
+        <w:t>- User Adoption: Achieve 5,000 daily downloads within first month.</w:t>
+        <w:br/>
+        <w:t>- Feature Usage: Average of 3 features used per session.</w:t>
+        <w:br/>
+        <w:t>- Feedback Rate: 90% positive user reviews post-launch.</w:t>
+        <w:br/>
+        <w:t>- Retention Rate: 70% user retention after one year.</w:t>
+        <w:br/>
+        <w:t>- Satisfaction Score: Average rating of 4.5/5 on key features.</w:t>
       </w:r>
     </w:p>
     <w:p>
@@ -824,15 +1000,9 @@
         <w:pStyle w:val="BodyText"/>
       </w:pPr>
       <w:r>
-        <w:t>10. Success Criteria:</w:t>
+        <w:t>Contact Information:</w:t>
         <w:br/>
-        <w:t>- User Adoption Rate: Achieve 5,000 active users within the first month.</w:t>
-        <w:br/>
-        <w:t>- User Satisfaction: Collect positive reviews with an average rating of 4.5/5 in two months.</w:t>
-        <w:br/>
-        <w:t>- Revenue Generation: Earn $200,000 through ads and premium features in six months.</w:t>
-        <w:br/>
-        <w:t>- Retention Rate: Maintain user base at 1,000 within a year.</w:t>
+        <w:t>For further inquiries or updates: contact John Doe at john.doe@healthtech.com</w:t>
       </w:r>
     </w:p>
     <w:p>
@@ -858,7 +1028,7 @@
         <w:pStyle w:val="BodyText"/>
       </w:pPr>
       <w:r>
-        <w:t>This charter outlines the project's objectives, deliverables, timeline, budget, risks, quality assurance methods, approval process, and success metrics to ensure StockInvest Pro meets its goals effectively.</w:t>
+        <w:t>This charter outlines the project's scope, timeline, budget, and success metrics to ensure clear communication and alignment among stakeholders.</w:t>
       </w:r>
     </w:p>
     <w:p>

</xml_diff>